<commit_message>
Final - Final Paper
</commit_message>
<xml_diff>
--- a/FinalPaper/Kris Nichols - Final Paper.docx
+++ b/FinalPaper/Kris Nichols - Final Paper.docx
@@ -1046,16 +1046,18 @@
       <w:r>
         <w:t xml:space="preserve"> the model of </w:t>
       </w:r>
+      <w:bookmarkStart w:id="0" w:name="_GoBack"/>
       <w:proofErr w:type="spellStart"/>
       <w:r>
         <w:t>Konisky</w:t>
       </w:r>
+      <w:bookmarkEnd w:id="0"/>
       <w:proofErr w:type="spellEnd"/>
       <w:r>
         <w:t xml:space="preserve"> et al. (201</w:t>
       </w:r>
       <w:r>
-        <w:t>7</w:t>
+        <w:t>6</w:t>
       </w:r>
       <w:r>
         <w:t>) to investigate the</w:t>
@@ -1219,7 +1221,7 @@
         <w:t xml:space="preserve"> et al. (201</w:t>
       </w:r>
       <w:r>
-        <w:t>7</w:t>
+        <w:t>6</w:t>
       </w:r>
       <w:r>
         <w:t xml:space="preserve">) in which they built an OLS model using various </w:t>
@@ -1396,7 +1398,7 @@
         <w:t xml:space="preserve"> (201</w:t>
       </w:r>
       <w:r>
-        <w:t>7</w:t>
+        <w:t>6</w:t>
       </w:r>
       <w:r>
         <w:t xml:space="preserve">) in investigating survey reports data and extreme weather event data.   </w:t>
@@ -1501,7 +1503,7 @@
         <w:rPr>
           <w:color w:val="333333"/>
         </w:rPr>
-        <w:t>7</w:t>
+        <w:t>6</w:t>
       </w:r>
       <w:r>
         <w:rPr>
@@ -1548,7 +1550,7 @@
         <w:rPr>
           <w:color w:val="333333"/>
         </w:rPr>
-        <w:t>7</w:t>
+        <w:t>6</w:t>
       </w:r>
       <w:r>
         <w:rPr>
@@ -1727,7 +1729,7 @@
         <w:t xml:space="preserve"> (201</w:t>
       </w:r>
       <w:r>
-        <w:t>7</w:t>
+        <w:t>6</w:t>
       </w:r>
       <w:r>
         <w:t>) with Google Correlate terms I use simple OLS modeling. I also implement stepwise regression to choose correlates from Google Correlate to include in this model. For the main findings of the paper I implement Auto-regressive Integrated Moving Average (ARIMA) modeling to first establish a strong model with</w:t>
@@ -1794,7 +1796,10 @@
       </w:r>
       <w:proofErr w:type="spellEnd"/>
       <w:r>
-        <w:t xml:space="preserve"> et al. (2017</w:t>
+        <w:t xml:space="preserve"> et al. (201</w:t>
+      </w:r>
+      <w:r>
+        <w:t>6</w:t>
       </w:r>
       <w:r>
         <w:t xml:space="preserve">) </w:t>
@@ -2142,7 +2147,7 @@
               <w:spacing w:after="0" w:line="259" w:lineRule="auto"/>
               <w:ind w:left="0" w:firstLine="0"/>
             </w:pPr>
-            <w:bookmarkStart w:id="0" w:name="_Hlk516063044"/>
+            <w:bookmarkStart w:id="1" w:name="_Hlk516063044"/>
             <w:r>
               <w:t xml:space="preserve">ME </w:t>
             </w:r>
@@ -2414,7 +2419,7 @@
           </w:p>
         </w:tc>
       </w:tr>
-      <w:bookmarkEnd w:id="0"/>
+      <w:bookmarkEnd w:id="1"/>
     </w:tbl>
     <w:p>
       <w:pPr>
@@ -2498,7 +2503,7 @@
               <w:spacing w:after="0" w:line="259" w:lineRule="auto"/>
               <w:ind w:left="0" w:firstLine="0"/>
             </w:pPr>
-            <w:bookmarkStart w:id="1" w:name="_Hlk516063030"/>
+            <w:bookmarkStart w:id="2" w:name="_Hlk516063030"/>
             <w:r>
               <w:t>ME</w:t>
             </w:r>
@@ -2796,7 +2801,7 @@
           </w:p>
         </w:tc>
       </w:tr>
-      <w:bookmarkEnd w:id="1"/>
+      <w:bookmarkEnd w:id="2"/>
     </w:tbl>
     <w:p>
       <w:pPr>
@@ -3189,9 +3194,7 @@
       <w:r>
         <w:t xml:space="preserve"> of .7588. </w:t>
       </w:r>
-      <w:bookmarkStart w:id="2" w:name="_GoBack"/>
-    </w:p>
-    <w:bookmarkEnd w:id="2"/>
+    </w:p>
     <w:p>
       <w:pPr>
         <w:spacing w:line="480" w:lineRule="auto"/>
@@ -3790,6 +3793,10 @@
       <w:pPr>
         <w:spacing w:after="160" w:line="475" w:lineRule="auto"/>
         <w:ind w:left="715" w:hanging="730"/>
+        <w:rPr>
+          <w:color w:val="333333"/>
+          <w:sz w:val="22"/>
+        </w:rPr>
       </w:pPr>
       <w:r>
         <w:rPr>
@@ -3847,6 +3854,41 @@
     </w:p>
     <w:p>
       <w:pPr>
+        <w:spacing w:after="160" w:line="475" w:lineRule="auto"/>
+        <w:ind w:left="715" w:hanging="730"/>
+      </w:pPr>
+      <w:proofErr w:type="spellStart"/>
+      <w:r>
+        <w:lastRenderedPageBreak/>
+        <w:t>Konisky</w:t>
+      </w:r>
+      <w:proofErr w:type="spellEnd"/>
+      <w:r>
+        <w:t>, D. M., Hughes, L., &amp; Kaylor, C. H. (2016). Extreme weather events and climate change concern. </w:t>
+      </w:r>
+      <w:r>
+        <w:rPr>
+          <w:i/>
+          <w:iCs/>
+        </w:rPr>
+        <w:t>Climatic change</w:t>
+      </w:r>
+      <w:r>
+        <w:t>, </w:t>
+      </w:r>
+      <w:r>
+        <w:rPr>
+          <w:i/>
+          <w:iCs/>
+        </w:rPr>
+        <w:t>134</w:t>
+      </w:r>
+      <w:r>
+        <w:t>(4), 533-547.</w:t>
+      </w:r>
+    </w:p>
+    <w:p>
+      <w:pPr>
         <w:spacing w:after="160" w:line="480" w:lineRule="auto"/>
         <w:ind w:left="715" w:hanging="730"/>
       </w:pPr>
@@ -3855,7 +3897,6 @@
           <w:color w:val="333333"/>
           <w:sz w:val="22"/>
         </w:rPr>
-        <w:lastRenderedPageBreak/>
         <w:t>Kornblum, J. (2005). Teens Wear Their Hearts on</w:t>
       </w:r>
       <w:r>
@@ -4560,6 +4601,7 @@
           <w:color w:val="333333"/>
           <w:sz w:val="22"/>
         </w:rPr>
+        <w:lastRenderedPageBreak/>
         <w:t>Mccright</w:t>
       </w:r>
       <w:proofErr w:type="spellEnd"/>
@@ -4608,7 +4650,6 @@
           <w:color w:val="333333"/>
           <w:sz w:val="22"/>
         </w:rPr>
-        <w:lastRenderedPageBreak/>
         <w:t xml:space="preserve">Miller, R. L. (1976). Mere exposure, psychological reactance and attitude change. </w:t>
       </w:r>
       <w:proofErr w:type="spellStart"/>
@@ -5123,7 +5164,6 @@
         <w:rPr>
           <w:b/>
         </w:rPr>
-        <w:lastRenderedPageBreak/>
         <w:t xml:space="preserve">Appendices </w:t>
       </w:r>
     </w:p>
@@ -5268,6 +5308,7 @@
         <w:rPr>
           <w:b/>
         </w:rPr>
+        <w:lastRenderedPageBreak/>
         <w:t xml:space="preserve"> </w:t>
       </w:r>
     </w:p>
@@ -5277,7 +5318,6 @@
         <w:ind w:left="-5"/>
       </w:pPr>
       <w:r>
-        <w:lastRenderedPageBreak/>
         <w:t xml:space="preserve">Figure 3 </w:t>
       </w:r>
     </w:p>

</xml_diff>

<commit_message>
Finalpt2 - Final Paper
</commit_message>
<xml_diff>
--- a/FinalPaper/Kris Nichols - Final Paper.docx
+++ b/FinalPaper/Kris Nichols - Final Paper.docx
@@ -104,10 +104,7 @@
       </w:r>
       <w:proofErr w:type="spellEnd"/>
       <w:r>
-        <w:t>, Feinberg, &amp; Howe, 2013). Social scientists have sought to discover what creates the discrepancy between these polls’ results and election results, which continue to i</w:t>
-      </w:r>
-      <w:r>
-        <w:t xml:space="preserve">ndicate a lack of care for mitigating the possible effects of climate change </w:t>
+        <w:t xml:space="preserve">, Feinberg, &amp; Howe, 2013). Social scientists have sought to discover what creates the discrepancy between these polls’ results and election results, which continue to indicate a lack of care for mitigating the possible effects of climate change </w:t>
       </w:r>
     </w:p>
     <w:p>
@@ -115,10 +112,7 @@
         <w:ind w:left="-15" w:firstLine="0"/>
       </w:pPr>
       <w:r>
-        <w:t>(Popovich, Schwartz, Schlossberg, 2017). Existing studies – largely in the field of psychology – have attempted to address this discrepancy with studies of participant’s ideologi</w:t>
-      </w:r>
-      <w:r>
-        <w:t>es and attitudes, and possible changes in attitudes over time (</w:t>
+        <w:t>(Popovich, Schwartz, Schlossberg, 2017). Existing studies – largely in the field of psychology – have attempted to address this discrepancy with studies of participant’s ideologies and attitudes, and possible changes in attitudes over time (</w:t>
       </w:r>
       <w:proofErr w:type="spellStart"/>
       <w:r>
@@ -150,16 +144,7 @@
       </w:r>
       <w:proofErr w:type="spellEnd"/>
       <w:r>
-        <w:t xml:space="preserve">, &amp; Pidgeon, 2011). However, many of these studies were correlational and based on survey responses. Furthermore, in the case of </w:t>
-      </w:r>
-      <w:r>
-        <w:t xml:space="preserve">huge national surveys, there has been a great deal of controversy about potentially crippling non-response bias, which often negatively impacts national opinion surveys (very similar to those included in the cited studies) (Brehm, 1993). In the context of </w:t>
-      </w:r>
-      <w:r>
-        <w:t>these biases and limitations of survey methodology, I argue that the current literature investigating fluctuating American attitudes towards climate change is flawed. I propose to investigate this phenomenon using computational techniques that avoid the bi</w:t>
-      </w:r>
-      <w:r>
-        <w:t xml:space="preserve">ases inherent in survey methodologies. </w:t>
+        <w:t xml:space="preserve">, &amp; Pidgeon, 2011). However, many of these studies were correlational and based on survey responses. Furthermore, in the case of huge national surveys, there has been a great deal of controversy about potentially crippling non-response bias, which often negatively impacts national opinion surveys (very similar to those included in the cited studies) (Brehm, 1993). In the context of these biases and limitations of survey methodology, I argue that the current literature investigating fluctuating American attitudes towards climate change is flawed. I propose to investigate this phenomenon using computational techniques that avoid the biases inherent in survey methodologies. </w:t>
       </w:r>
     </w:p>
     <w:p>
@@ -171,10 +156,7 @@
       </w:r>
       <w:r>
         <w:lastRenderedPageBreak/>
-        <w:t>climate change as distal, but a more critical</w:t>
-      </w:r>
-      <w:r>
-        <w:t xml:space="preserve"> question for interpreting the role of cognitive biases is how individuals change their beliefs and attitudes regarding climate change when they are confronted with repercussions such as abnormal temperatures or extreme weather events (</w:t>
+        <w:t>climate change as distal, but a more critical question for interpreting the role of cognitive biases is how individuals change their beliefs and attitudes regarding climate change when they are confronted with repercussions such as abnormal temperatures or extreme weather events (</w:t>
       </w:r>
       <w:proofErr w:type="spellStart"/>
       <w:r>
@@ -190,10 +172,7 @@
       </w:r>
       <w:proofErr w:type="spellEnd"/>
       <w:r>
-        <w:t xml:space="preserve">, &amp; </w:t>
-      </w:r>
-      <w:r>
-        <w:t xml:space="preserve">Brown, 2009; Spence, &amp; Pidgeon, 2010). Some researchers have looked to investigate how climate change attitudes may change over time and be affected by </w:t>
+        <w:t xml:space="preserve">, &amp; Brown, 2009; Spence, &amp; Pidgeon, 2010). Some researchers have looked to investigate how climate change attitudes may change over time and be affected by </w:t>
       </w:r>
       <w:proofErr w:type="gramStart"/>
       <w:r>
@@ -209,10 +188,7 @@
       </w:r>
       <w:proofErr w:type="spellEnd"/>
       <w:r>
-        <w:t>,</w:t>
-      </w:r>
-      <w:r>
-        <w:t xml:space="preserve"> 2017; Brooks, Oxley, </w:t>
+        <w:t xml:space="preserve">, 2017; Brooks, Oxley, </w:t>
       </w:r>
       <w:proofErr w:type="spellStart"/>
       <w:r>
@@ -226,10 +202,7 @@
         <w:t>s’</w:t>
       </w:r>
       <w:r>
-        <w:t xml:space="preserve"> outside surroundings can influence their perception of risk – and indee</w:t>
-      </w:r>
-      <w:r>
-        <w:t xml:space="preserve">d research shows this (Howe et al., 2014). Furthermore, research also indicates that support is stronger for climate protective policies following local abnormal weather events – lending more evidence to this theory (Rudman et al., 2013).  </w:t>
+        <w:t xml:space="preserve"> outside surroundings can influence their perception of risk – and indeed research shows this (Howe et al., 2014). Furthermore, research also indicates that support is stronger for climate protective policies following local abnormal weather events – lending more evidence to this theory (Rudman et al., 2013).  </w:t>
       </w:r>
     </w:p>
     <w:p>
@@ -237,13 +210,7 @@
         <w:ind w:left="-15"/>
       </w:pPr>
       <w:r>
-        <w:t xml:space="preserve">However, given </w:t>
-      </w:r>
-      <w:r>
-        <w:t>the variation in survey response reliability, which can vary based on reactance, framing effects, observer-expectancy bias (when a participant may feel pressure to yield a certain result and acts accordingly), and several other biases – these studies shoul</w:t>
-      </w:r>
-      <w:r>
-        <w:t>d be taken with a measure of doubt (</w:t>
+        <w:t>However, given the variation in survey response reliability, which can vary based on reactance, framing effects, observer-expectancy bias (when a participant may feel pressure to yield a certain result and acts accordingly), and several other biases – these studies should be taken with a measure of doubt (</w:t>
       </w:r>
       <w:proofErr w:type="spellStart"/>
       <w:r>
@@ -275,13 +242,7 @@
       </w:r>
       <w:proofErr w:type="spellEnd"/>
       <w:r>
-        <w:t>, &amp; Brown (2009) where only single items from lar</w:t>
-      </w:r>
-      <w:r>
-        <w:t>ge surveys are used as their central dependent variable–  for example, in the cited study it was a single item inquiring about climate change concern. The problem with such studies is that they are mostly devoid of explanatory power and lack the ability to</w:t>
-      </w:r>
-      <w:r>
-        <w:t xml:space="preserve"> give insight as to what mechanisms may be causing this concern or the lack thereof.  </w:t>
+        <w:t xml:space="preserve">, &amp; Brown (2009) where only single items from large surveys are used as their central dependent variable–  for example, in the cited study it was a single item inquiring about climate change concern. The problem with such studies is that they are mostly devoid of explanatory power and lack the ability to give insight as to what mechanisms may be causing this concern or the lack thereof.  </w:t>
       </w:r>
     </w:p>
     <w:p>
@@ -291,13 +252,7 @@
       </w:pPr>
       <w:r>
         <w:lastRenderedPageBreak/>
-        <w:t>Moreover, existing studies that have considered how weather affects climate change attitudes only sought to measure the perceived concern towards climate change, a metri</w:t>
-      </w:r>
-      <w:r>
-        <w:t>c which is telling, but incomplete in accurately illustrating how temperature fluctuations may be altering behaviors and what mechanisms may be at play. For example, researchers investigating potential biases leading to climate change disbelief implicate a</w:t>
-      </w:r>
-      <w:r>
-        <w:t xml:space="preserve"> mechanism by which participants dispel the riskiness of climate change to dismiss its potential threat towards their conservative identity </w:t>
+        <w:t xml:space="preserve">Moreover, existing studies that have considered how weather affects climate change attitudes only sought to measure the perceived concern towards climate change, a metric which is telling, but incomplete in accurately illustrating how temperature fluctuations may be altering behaviors and what mechanisms may be at play. For example, researchers investigating potential biases leading to climate change disbelief implicate a mechanism by which participants dispel the riskiness of climate change to dismiss its potential threat towards their conservative identity </w:t>
       </w:r>
     </w:p>
     <w:p>
@@ -313,10 +268,7 @@
       </w:r>
       <w:proofErr w:type="gramEnd"/>
       <w:r>
-        <w:t xml:space="preserve"> an</w:t>
-      </w:r>
-      <w:r>
-        <w:t>d this is threatening, so it is easier to deny climate change outright) (</w:t>
+        <w:t xml:space="preserve"> and this is threatening, so it is easier to deny climate change outright) (</w:t>
       </w:r>
       <w:proofErr w:type="spellStart"/>
       <w:r>
@@ -324,10 +276,7 @@
       </w:r>
       <w:proofErr w:type="spellEnd"/>
       <w:r>
-        <w:t xml:space="preserve">, &amp; Dunlap, 2011). Supporting this claim, researchers found that even conservative individuals who self-report as “very knowledgeable” about climate change are often still in </w:t>
-      </w:r>
-      <w:r>
-        <w:t xml:space="preserve">disbelief regarding its existence and may seek out means with which they can reinforce this disbelief (e.g., find aggregable opinions).  </w:t>
+        <w:t xml:space="preserve">, &amp; Dunlap, 2011). Supporting this claim, researchers found that even conservative individuals who self-report as “very knowledgeable” about climate change are often still in disbelief regarding its existence and may seek out means with which they can reinforce this disbelief (e.g., find aggregable opinions).  </w:t>
       </w:r>
     </w:p>
     <w:p>
@@ -341,10 +290,7 @@
         <w:t>climate change attitudes</w:t>
       </w:r>
       <w:r>
-        <w:t xml:space="preserve"> that is </w:t>
-      </w:r>
-      <w:r>
-        <w:t>troubling for the validity of survey measures simply inquiring about constructs such as concern or disbelief</w:t>
+        <w:t xml:space="preserve"> that is troubling for the validity of survey measures simply inquiring about constructs such as concern or disbelief</w:t>
       </w:r>
       <w:r>
         <w:t xml:space="preserve"> – that is, in the literature actions don’t perfectly map onto behaviors and this is troubling</w:t>
@@ -353,16 +299,7 @@
         <w:t>.</w:t>
       </w:r>
       <w:r>
-        <w:t xml:space="preserve"> It seems evident that if an individual indicates low climate change concern on a survey that they should also exhib</w:t>
-      </w:r>
-      <w:r>
-        <w:t>it a low amount of behaviors that indicate concern about climate change. However, in line with the previously discussed identity protection bias, if an individual Google searches “climate change lies” multiple times a week to consume deliberately biased in</w:t>
-      </w:r>
-      <w:r>
-        <w:t>formation, they are also likely to indicate low climate change concern on a survey measure begging the question - is this survey measure of concern truly accurate? Due to biases which may motivate individuals to inaccurately report their climate change att</w:t>
-      </w:r>
-      <w:r>
-        <w:t>itudes</w:t>
+        <w:t xml:space="preserve"> It seems evident that if an individual indicates low climate change concern on a survey that they should also exhibit a low amount of behaviors that indicate concern about climate change. However, in line with the previously discussed identity protection bias, if an individual Google searches “climate change lies” multiple times a week to consume deliberately biased information, they are also likely to indicate low climate change concern on a survey measure begging the question - is this survey measure of concern truly accurate? Due to biases which may motivate individuals to inaccurately report their climate change attitudes</w:t>
       </w:r>
       <w:r>
         <w:t>,</w:t>
@@ -380,25 +317,13 @@
         <w:ind w:left="-15"/>
       </w:pPr>
       <w:r>
-        <w:t>To address internal validity weaknesses in the literat</w:t>
-      </w:r>
-      <w:r>
-        <w:t>ure,</w:t>
+        <w:t>To address internal validity weaknesses in the literature,</w:t>
       </w:r>
       <w:r>
         <w:t xml:space="preserve"> I propose</w:t>
       </w:r>
       <w:r>
-        <w:t xml:space="preserve"> taking a computational approach, which can provide data that measures participant’s real-time, organic responses to changes in temperature may more accurately reveal mechanisms, behaviors, and attitudes relating to climate change. Due to the biases an</w:t>
-      </w:r>
-      <w:r>
-        <w:t>d problems in the extant literature which investigates abnormal temperature’s role in climate change attitude fluctuation, there exists a need for further research to both contextualize previous results and integrate literature on cognitive biases with the</w:t>
-      </w:r>
-      <w:r>
-        <w:t>se ideas. Therefore, the central research question for this project is to investigate how abnormal temperatures may alter climate change attitudes and the mechanisms at play in this relationship using more representative computational data. Due to this cha</w:t>
-      </w:r>
-      <w:r>
-        <w:t xml:space="preserve">nge and others, this study should hopefully be able to provide a perspective on this research question that other studies in the literature have not.  </w:t>
+        <w:t xml:space="preserve"> taking a computational approach, which can provide data that measures participant’s real-time, organic responses to changes in temperature may more accurately reveal mechanisms, behaviors, and attitudes relating to climate change. Due to the biases and problems in the extant literature which investigates abnormal temperature’s role in climate change attitude fluctuation, there exists a need for further research to both contextualize previous results and integrate literature on cognitive biases with these ideas. Therefore, the central research question for this project is to investigate how abnormal temperatures may alter climate change attitudes and the mechanisms at play in this relationship using more representative computational data. Due to this change and others, this study should hopefully be able to provide a perspective on this research question that other studies in the literature have not.  </w:t>
       </w:r>
     </w:p>
     <w:p>
@@ -406,10 +331,7 @@
         <w:ind w:left="-15"/>
       </w:pPr>
       <w:r>
-        <w:t>Specifically, I hope to capture the benefits of two central qualities of “big data”: that these data are always on and that these data are nonreactive. Big data’s always-on quality is critical for this research due to its potential</w:t>
-      </w:r>
-      <w:r>
-        <w:t xml:space="preserve"> to alleviate the issue of a schism between individual climate change attitudes and behaviors. Although participants may consciously believe that they are not concerned about climate change their behaviors may indicate very different attitudes. For example, conservative participants may be biased to answer that they are not concerned about climate change due to the discussed identity protection mechanism, but their behaviors of concern such as searching for dissenting climate change information would indicate very different attitudes. The harnessing of </w:t>
+        <w:t xml:space="preserve">Specifically, I hope to capture the benefits of two central qualities of “big data”: that these data are always on and that these data are nonreactive. Big data’s always-on quality is critical for this research due to its potential to alleviate the issue of a schism between individual climate change attitudes and behaviors. Although participants may consciously believe that they are not concerned about climate change their behaviors may indicate very different attitudes. For example, conservative participants may be biased to answer that they are not concerned about climate change due to the discussed identity protection mechanism, but their behaviors of concern such as searching for dissenting climate change information would indicate very different attitudes. The harnessing of </w:t>
       </w:r>
       <w:r>
         <w:t>this big data principle go</w:t>
@@ -444,13 +366,7 @@
         <w:t xml:space="preserve"> biases t</w:t>
       </w:r>
       <w:r>
-        <w:t xml:space="preserve">hat lead them to not indicate their true feelings concerning climate change. For example, there could be psychological reactance </w:t>
-      </w:r>
-      <w:r>
-        <w:t>in past studies</w:t>
-      </w:r>
-      <w:r>
-        <w:t xml:space="preserve"> as a cause of the participants feeling that the researchers were directing towards a certain answer. </w:t>
+        <w:t xml:space="preserve">hat lead them to not indicate their true feelings concerning climate change. For example, there could be psychological reactance in past studies as a cause of the participants feeling that the researchers were directing towards a certain answer. </w:t>
       </w:r>
       <w:r>
         <w:t>The nonreactivity element of big data control</w:t>
@@ -498,10 +414,7 @@
         <w:t>To</w:t>
       </w:r>
       <w:r>
-        <w:t xml:space="preserve"> more adequately capture the entire picture of American attitudes and behaviors regarding cli</w:t>
-      </w:r>
-      <w:r>
-        <w:t xml:space="preserve">mate change and the underlying mechanisms at play, I propose research in which Google search results regarding climate change are tracked across states which have experienced the largest and smallest average discrepancy in temperatures </w:t>
+        <w:t xml:space="preserve"> more adequately capture the entire picture of American attitudes and behaviors regarding climate change and the underlying mechanisms at play, I propose research in which Google search results regarding climate change are tracked across states which have experienced the largest and smallest average discrepancy in temperatures </w:t>
       </w:r>
       <w:proofErr w:type="gramStart"/>
       <w:r>
@@ -509,10 +422,7 @@
       </w:r>
       <w:proofErr w:type="gramEnd"/>
       <w:r>
-        <w:t xml:space="preserve"> the anal</w:t>
-      </w:r>
-      <w:r>
-        <w:t>yzed timeframe and after. Research finds that this data is unlikely to be biased by censoring and that most of individual’s “Googling” occurs when they are alone (</w:t>
+        <w:t xml:space="preserve"> the analyzed timeframe and after. Research finds that this data is unlikely to be biased by censoring and that most of individual’s “Googling” occurs when they are alone (</w:t>
       </w:r>
       <w:proofErr w:type="spellStart"/>
       <w:r>
@@ -528,10 +438,7 @@
       </w:r>
       <w:proofErr w:type="spellEnd"/>
       <w:r>
-        <w:t>, 2009). This database has been used to capture nationwide tre</w:t>
-      </w:r>
-      <w:r>
-        <w:t xml:space="preserve">nds; for instance, </w:t>
+        <w:t xml:space="preserve">, 2009). This database has been used to capture nationwide trends; for instance, </w:t>
       </w:r>
       <w:proofErr w:type="spellStart"/>
       <w:r>
@@ -547,10 +454,7 @@
       </w:r>
       <w:proofErr w:type="spellEnd"/>
       <w:r>
-        <w:t xml:space="preserve"> has utilized Google search data to investigate hidden racist behaviors, showcasi</w:t>
-      </w:r>
-      <w:r>
-        <w:t xml:space="preserve">ng the revelatory power of Google search data </w:t>
+        <w:t xml:space="preserve"> has utilized Google search data to investigate hidden racist behaviors, showcasing the revelatory power of Google search data </w:t>
       </w:r>
     </w:p>
     <w:p>
@@ -585,10 +489,7 @@
       </w:r>
       <w:proofErr w:type="spellEnd"/>
       <w:r>
-        <w:t>, 2017). Because of the way literature indicates individuals often use the internet – without reservations</w:t>
-      </w:r>
-      <w:r>
-        <w:t xml:space="preserve"> for privacy – Google search data seems like a perfect tool to undermine some of the biases present in survey work (Conti and </w:t>
+        <w:t xml:space="preserve">, 2017). Because of the way literature indicates individuals often use the internet – without reservations for privacy – Google search data seems like a perfect tool to undermine some of the biases present in survey work (Conti and </w:t>
       </w:r>
       <w:proofErr w:type="spellStart"/>
       <w:r>
@@ -605,13 +506,7 @@
       </w:pPr>
       <w:r>
         <w:lastRenderedPageBreak/>
-        <w:t>Furthermore, the internet is the second most common place where Americans receive their news, and</w:t>
-      </w:r>
-      <w:r>
-        <w:t xml:space="preserve"> Google is overwhelmingly the most popular search engine – if someone’s feelings about climate change fluctuate after abnormal temperatures and they want to learn more (or learn why they should not worry), these patterns should emerge here. But this measur</w:t>
-      </w:r>
-      <w:r>
-        <w:t xml:space="preserve">e is not without its limitations. It has led to potentially biased pictures of societal trends (as in </w:t>
+        <w:t xml:space="preserve">Furthermore, the internet is the second most common place where Americans receive their news, and Google is overwhelmingly the most popular search engine – if someone’s feelings about climate change fluctuate after abnormal temperatures and they want to learn more (or learn why they should not worry), these patterns should emerge here. But this measure is not without its limitations. It has led to potentially biased pictures of societal trends (as in </w:t>
       </w:r>
       <w:proofErr w:type="spellStart"/>
       <w:r>
@@ -1008,10 +903,7 @@
       </w:r>
       <w:proofErr w:type="gramStart"/>
       <w:r>
-        <w:t>has the ab</w:t>
-      </w:r>
-      <w:r>
-        <w:t>ility to</w:t>
+        <w:t>has the ability to</w:t>
       </w:r>
       <w:proofErr w:type="gramEnd"/>
       <w:r>
@@ -1046,12 +938,10 @@
       <w:r>
         <w:t xml:space="preserve"> the model of </w:t>
       </w:r>
-      <w:bookmarkStart w:id="0" w:name="_GoBack"/>
       <w:proofErr w:type="spellStart"/>
       <w:r>
         <w:t>Konisky</w:t>
       </w:r>
-      <w:bookmarkEnd w:id="0"/>
       <w:proofErr w:type="spellEnd"/>
       <w:r>
         <w:t xml:space="preserve"> et al. (201</w:t>
@@ -1074,13 +964,7 @@
         <w:t xml:space="preserve"> </w:t>
       </w:r>
       <w:r>
-        <w:t>Researchers need to de</w:t>
-      </w:r>
-      <w:r>
-        <w:t>velop measures that are more flexible to the potential manifestations of changed climate change attitudes, if they hope to truly capture the mechanisms behind individual interactions with information on climate change, particularly when people are confront</w:t>
-      </w:r>
-      <w:r>
-        <w:t xml:space="preserve">ed with its repercussions. Google search data offers one source of data to more reliably investigate these shifting attitudes. </w:t>
+        <w:t xml:space="preserve">Researchers need to develop measures that are more flexible to the potential manifestations of changed climate change attitudes, if they hope to truly capture the mechanisms behind individual interactions with information on climate change, particularly when people are confronted with its repercussions. Google search data offers one source of data to more reliably investigate these shifting attitudes. </w:t>
       </w:r>
     </w:p>
     <w:p>
@@ -1307,7 +1191,13 @@
         <w:ind w:left="-5" w:right="380" w:firstLine="0"/>
       </w:pPr>
       <w:r>
-        <w:t xml:space="preserve">National Oceanic and Atmospheric Administration (NOAA, recently rebranded the NCEI). The NOAA contains a comprehensive dataset of weather ranging from the 1950s to now. The data is collected by the National Weather Service (NWS) and is compiled with support from local and national NCEI climate centers. They collect a range of datasets including extreme weather events which they define as “the occurrence of storms and other significant weather phenomena having sufficient intensity to cause loss of life, injuries, significant property damage, and/or disruption to commerce.” Furthermore, the organization also documents events such “as record maximum or minimum temperatures or precipitation that occur in connection with another event” and track weather events perceived as “rare” weather phenomena that generate media attention.  </w:t>
+        <w:t>National Oceanic and Atmospheric Administration (NOAA, recently rebranded the NCEI). The NOAA contains a comprehensive dataset of weather</w:t>
+      </w:r>
+      <w:r>
+        <w:t>,</w:t>
+      </w:r>
+      <w:r>
+        <w:t xml:space="preserve"> ranging from the 1950s to now. The data is collected by the National Weather Service (NWS) and is compiled with support from local and national NCEI climate centers. They collect a range of datasets including extreme weather events which they define as “the occurrence of storms and other significant weather phenomena having sufficient intensity to cause loss of life, injuries, significant property damage, and/or disruption to commerce.” Furthermore, the organization also documents events such “as record maximum or minimum temperatures or precipitation that occur in connection with another event” and track weather events perceived as “rare” weather phenomena that generate media attention.  </w:t>
       </w:r>
     </w:p>
     <w:p>
@@ -1341,18 +1231,16 @@
         <w:ind w:left="-5" w:right="380"/>
       </w:pPr>
       <w:r>
-        <w:t xml:space="preserve">That data allows for a new angle on the types of weather that affect climate change attitudes. </w:t>
-      </w:r>
-      <w:r>
-        <w:t xml:space="preserve">Although it has been demonstrated that abnormal temperatures affect climate change concern it makes intuitive sense that many of other extreme weather events </w:t>
-      </w:r>
-    </w:p>
-    <w:p>
-      <w:pPr>
-        <w:ind w:left="-5" w:right="380"/>
-      </w:pPr>
-      <w:r>
-        <w:t xml:space="preserve">generate interest in climate change. This is especially true given media’s increased attention to odd events (e.g., snow in April), </w:t>
+        <w:t>Th</w:t>
+      </w:r>
+      <w:r>
+        <w:t>is</w:t>
+      </w:r>
+      <w:r>
+        <w:t xml:space="preserve"> data allows for a new angle on the types of weather that affect climate change attitudes. </w:t>
+      </w:r>
+      <w:r>
+        <w:t xml:space="preserve">Although it has been demonstrated that abnormal temperatures affect climate change concern it makes intuitive sense that many of other extreme weather events generate interest in climate change. This is especially true given media’s increased attention to odd events (e.g., snow in April), </w:t>
       </w:r>
       <w:r>
         <w:t xml:space="preserve">This data is available for download through the NOAA website on the Storm Events Database page. For the purposes of this study, I have collected only certain types of extreme weather events, although up to 48 are available. I have designated the extreme weather events pertinent to this study as those designated by the National Climate Assessment Council (NCA, 2014): excessive heat, flash floods, flood, heat, heavy rain, tropical storms, and hurricanes (see Figure 1 for composition of events). I run initial analyses on the relationship between national </w:t>
@@ -1361,7 +1249,13 @@
         <w:t>incidences</w:t>
       </w:r>
       <w:r>
-        <w:t xml:space="preserve"> of extreme weather for investigating I also analyze these extreme weather events both as a total number of extreme weather events for each state over time and by each type of weather event for each state over time (see Figure 2 months with the most extreme and least extreme weather). I analyze three states with the highest amount of extreme weather and three states with the lowest amount of extreme weather </w:t>
+        <w:t xml:space="preserve"> of extreme weather </w:t>
+      </w:r>
+      <w:r>
+        <w:t xml:space="preserve">and Google data. </w:t>
+      </w:r>
+      <w:r>
+        <w:t xml:space="preserve">I analyze three states with the highest amount of extreme weather and three states with the lowest amount of extreme weather </w:t>
       </w:r>
       <w:proofErr w:type="gramStart"/>
       <w:r>
@@ -1369,11 +1263,11 @@
       </w:r>
       <w:proofErr w:type="gramEnd"/>
       <w:r>
-        <w:t xml:space="preserve"> discover any ideological differences in the interaction between extreme weather and Google search data. I take one conservative state, one liberal state, and </w:t>
+        <w:t xml:space="preserve"> discover any ideological differences in the interaction between extreme weather and Google search data. I take one conservative state, one liberal state, and one swing state to represent each group of extreme weather (e.g., the liberal state with the highest amount of extreme weather events and the liberal state with the </w:t>
       </w:r>
       <w:r>
         <w:lastRenderedPageBreak/>
-        <w:t xml:space="preserve">one swing state to represent each group of extreme weather (e.g., the liberal state with the highest amount of extreme weather events and the liberal state with the lowest amount of extreme weather events) (see Figures 3 and 4 for the compositions of each of these groups).  </w:t>
+        <w:t xml:space="preserve">lowest amount of extreme weather events) (see Figures 3 and 4 for the compositions of each of these groups).  </w:t>
       </w:r>
     </w:p>
     <w:p>
@@ -1509,14 +1403,22 @@
         <w:rPr>
           <w:color w:val="333333"/>
         </w:rPr>
-        <w:t xml:space="preserve">) which also analyzed the relationship between abnormal weather and political attitudes. I replicate their model without the Google search </w:t>
+        <w:t>) which also analyzed the relationship between abnormal weather and political attitud</w:t>
+      </w:r>
+      <w:bookmarkStart w:id="0" w:name="_GoBack"/>
+      <w:bookmarkEnd w:id="0"/>
+      <w:r>
+        <w:rPr>
+          <w:color w:val="333333"/>
+        </w:rPr>
+        <w:t xml:space="preserve">es. I replicate their model without the Google search data and, I then include Google correlate terms into the OLS methodology they implemented </w:t>
       </w:r>
       <w:r>
         <w:rPr>
           <w:color w:val="333333"/>
         </w:rPr>
         <w:lastRenderedPageBreak/>
-        <w:t xml:space="preserve">data and, I then include Google correlate terms into the OLS methodology they implemented to demonstrate how Google search data </w:t>
+        <w:t xml:space="preserve">to demonstrate how Google search data </w:t>
       </w:r>
       <w:proofErr w:type="gramStart"/>
       <w:r>
@@ -3180,10 +3082,7 @@
         <w:t>2</w:t>
       </w:r>
       <w:r>
-        <w:t xml:space="preserve"> gives us an idea that the model seems to be functioning modestly well with an </w:t>
-      </w:r>
-      <w:r>
-        <w:t>R</w:t>
+        <w:t xml:space="preserve"> gives us an idea that the model seems to be functioning modestly well with an R</w:t>
       </w:r>
       <w:r>
         <w:rPr>
@@ -3264,12 +3163,6 @@
       <w:r>
         <w:t xml:space="preserve"> Google Trends data and media scraping to investigate the role of the media in the population’s climate change concerns.</w:t>
       </w:r>
-    </w:p>
-    <w:p>
-      <w:pPr>
-        <w:spacing w:after="0" w:line="259" w:lineRule="auto"/>
-        <w:ind w:left="0" w:firstLine="0"/>
-      </w:pPr>
     </w:p>
     <w:p>
       <w:pPr>
@@ -3330,6 +3223,7 @@
           <w:b/>
           <w:sz w:val="28"/>
         </w:rPr>
+        <w:lastRenderedPageBreak/>
         <w:t xml:space="preserve">References </w:t>
       </w:r>
     </w:p>
@@ -3374,11 +3268,6 @@
           <w:sz w:val="22"/>
         </w:rPr>
         <w:tab/>
-      </w:r>
-      <w:r>
-        <w:rPr>
-          <w:sz w:val="22"/>
-        </w:rPr>
         <w:t xml:space="preserve">Bias. </w:t>
       </w:r>
     </w:p>
@@ -3465,14 +3354,7 @@
           <w:color w:val="333333"/>
           <w:sz w:val="22"/>
         </w:rPr>
-        <w:t>Ann Harbo</w:t>
-      </w:r>
-      <w:r>
-        <w:rPr>
-          <w:color w:val="333333"/>
-          <w:sz w:val="22"/>
-        </w:rPr>
-        <w:t>r: University of Michigan Press.</w:t>
+        <w:t>Ann Harbor: University of Michigan Press.</w:t>
       </w:r>
       <w:r>
         <w:rPr>
@@ -3567,14 +3449,7 @@
           <w:color w:val="333333"/>
           <w:sz w:val="22"/>
         </w:rPr>
-        <w:t>Sobi</w:t>
-      </w:r>
-      <w:r>
-        <w:rPr>
-          <w:color w:val="333333"/>
-          <w:sz w:val="22"/>
-        </w:rPr>
-        <w:t>esk</w:t>
+        <w:t>Sobiesk</w:t>
       </w:r>
       <w:proofErr w:type="spellEnd"/>
       <w:r>
@@ -3608,14 +3483,7 @@
           <w:color w:val="333333"/>
           <w:sz w:val="22"/>
         </w:rPr>
-        <w:t xml:space="preserve">Gifford, R. (2011). The dragons of inaction: Psychological barriers that limit climate </w:t>
-      </w:r>
-      <w:r>
-        <w:rPr>
-          <w:color w:val="333333"/>
-          <w:sz w:val="22"/>
-        </w:rPr>
-        <w:t xml:space="preserve">change   mitigation and adaptation. </w:t>
+        <w:t xml:space="preserve">Gifford, R. (2011). The dragons of inaction: Psychological barriers that limit climate change   mitigation and adaptation. </w:t>
       </w:r>
       <w:r>
         <w:rPr>
@@ -3803,14 +3671,7 @@
           <w:color w:val="333333"/>
           <w:sz w:val="22"/>
         </w:rPr>
-        <w:t>King, L. (2011). The Soci</w:t>
-      </w:r>
-      <w:r>
-        <w:rPr>
-          <w:color w:val="333333"/>
-          <w:sz w:val="22"/>
-        </w:rPr>
-        <w:t xml:space="preserve">al Science Data Revolution [PowerPoint slides]. Retrieved From </w:t>
+        <w:t xml:space="preserve">King, L. (2011). The Social Science Data Revolution [PowerPoint slides]. Retrieved From </w:t>
       </w:r>
       <w:hyperlink r:id="rId4">
         <w:r>
@@ -3897,14 +3758,7 @@
           <w:color w:val="333333"/>
           <w:sz w:val="22"/>
         </w:rPr>
-        <w:t>Kornblum, J. (2005). Teens Wear Their Hearts on</w:t>
-      </w:r>
-      <w:r>
-        <w:rPr>
-          <w:color w:val="333333"/>
-          <w:sz w:val="22"/>
-        </w:rPr>
-        <w:t xml:space="preserve"> Their Blog. Retrieved January 25, 2018, from  </w:t>
+        <w:t xml:space="preserve">Kornblum, J. (2005). Teens Wear Their Hearts on Their Blog. Retrieved January 25, 2018, from  </w:t>
       </w:r>
       <w:r>
         <w:rPr>
@@ -4049,14 +3903,7 @@
           <w:color w:val="333333"/>
           <w:sz w:val="22"/>
         </w:rPr>
-        <w:t>, R. (2009) Social Desirability Bias in CATI, IVR, and W</w:t>
-      </w:r>
-      <w:r>
-        <w:rPr>
-          <w:color w:val="333333"/>
-          <w:sz w:val="22"/>
-        </w:rPr>
-        <w:t xml:space="preserve">eb Surveys: The Effects of Mode and Question Sensitivity. Public Opinion Quarterly, 72 </w:t>
+        <w:t xml:space="preserve">, R. (2009) Social Desirability Bias in CATI, IVR, and Web Surveys: The Effects of Mode and Question Sensitivity. Public Opinion Quarterly, 72 </w:t>
       </w:r>
     </w:p>
     <w:p>
@@ -4107,14 +3954,7 @@
           <w:color w:val="333333"/>
           <w:sz w:val="22"/>
         </w:rPr>
-        <w:t>, A. (2014). The Parable of Google Flu: Traps in</w:t>
-      </w:r>
-      <w:r>
-        <w:rPr>
-          <w:color w:val="333333"/>
-          <w:sz w:val="22"/>
-        </w:rPr>
-        <w:t xml:space="preserve"> Big </w:t>
+        <w:t xml:space="preserve">, A. (2014). The Parable of Google Flu: Traps in Big </w:t>
       </w:r>
     </w:p>
     <w:p>
@@ -4156,14 +3996,7 @@
           <w:color w:val="333333"/>
           <w:sz w:val="22"/>
         </w:rPr>
-        <w:t>Leise</w:t>
-      </w:r>
-      <w:r>
-        <w:rPr>
-          <w:color w:val="333333"/>
-          <w:sz w:val="22"/>
-        </w:rPr>
-        <w:t>rowitz</w:t>
+        <w:t>Leiserowitz</w:t>
       </w:r>
       <w:proofErr w:type="spellEnd"/>
       <w:r>
@@ -4287,14 +4120,7 @@
           <w:color w:val="333333"/>
           <w:sz w:val="22"/>
         </w:rPr>
-        <w:t>Roser-</w:t>
-      </w:r>
-      <w:r>
-        <w:rPr>
-          <w:color w:val="333333"/>
-          <w:sz w:val="22"/>
-        </w:rPr>
-        <w:t>Renouf</w:t>
+        <w:t>Roser-Renouf</w:t>
       </w:r>
       <w:proofErr w:type="spellEnd"/>
       <w:r>
@@ -4450,13 +4276,7 @@
         <w:rPr>
           <w:sz w:val="22"/>
         </w:rPr>
-        <w:t>Popovich, N., Schwartz, J., &amp; Sch</w:t>
-      </w:r>
-      <w:r>
-        <w:rPr>
-          <w:sz w:val="22"/>
-        </w:rPr>
-        <w:t xml:space="preserve">lossberg, T. (2017) How Americans Think About Climate </w:t>
+        <w:t xml:space="preserve">Popovich, N., Schwartz, J., &amp; Schlossberg, T. (2017) How Americans Think About Climate </w:t>
       </w:r>
       <w:r>
         <w:rPr>
@@ -4492,15 +4312,7 @@
             <w:sz w:val="22"/>
             <w:u w:val="single" w:color="0563C1"/>
           </w:rPr>
-          <w:t>https://www.nytimes.com/interactive/2017/0</w:t>
-        </w:r>
-        <w:r>
-          <w:rPr>
-            <w:color w:val="0563C1"/>
-            <w:sz w:val="22"/>
-            <w:u w:val="single" w:color="0563C1"/>
-          </w:rPr>
-          <w:t>3/21/climate/how</w:t>
+          <w:t>https://www.nytimes.com/interactive/2017/03/21/climate/how</w:t>
         </w:r>
       </w:hyperlink>
       <w:hyperlink r:id="rId19">
@@ -4618,15 +4430,7 @@
           <w:color w:val="333333"/>
           <w:sz w:val="22"/>
         </w:rPr>
-        <w:t>Global Env</w:t>
-      </w:r>
-      <w:r>
-        <w:rPr>
-          <w:i/>
-          <w:color w:val="333333"/>
-          <w:sz w:val="22"/>
-        </w:rPr>
-        <w:t>ironmental Change,21</w:t>
+        <w:t>Global Environmental Change,21</w:t>
       </w:r>
       <w:r>
         <w:rPr>
@@ -4759,15 +4563,7 @@
           <w:color w:val="333333"/>
           <w:sz w:val="22"/>
         </w:rPr>
-        <w:t>Wiley Interdi</w:t>
-      </w:r>
-      <w:r>
-        <w:rPr>
-          <w:i/>
-          <w:color w:val="333333"/>
-          <w:sz w:val="22"/>
-        </w:rPr>
-        <w:t>sciplinary Reviews: Climate Change,1</w:t>
+        <w:t>Wiley Interdisciplinary Reviews: Climate Change,1</w:t>
       </w:r>
       <w:r>
         <w:rPr>
@@ -4839,14 +4635,7 @@
           <w:color w:val="333333"/>
           <w:sz w:val="22"/>
         </w:rPr>
-        <w:t>Rudman LA, McLean MC, Bunzl M (2013) When truth is personally inconvenien</w:t>
-      </w:r>
-      <w:r>
-        <w:rPr>
-          <w:color w:val="333333"/>
-          <w:sz w:val="22"/>
-        </w:rPr>
-        <w:t xml:space="preserve">t, attitudes change the impact of extreme weather on implicit support for green politicians and explicit climate-change beliefs. Psychol Sci 24(11):2290–2296 </w:t>
+        <w:t xml:space="preserve">Rudman LA, McLean MC, Bunzl M (2013) When truth is personally inconvenient, attitudes change the impact of extreme weather on implicit support for green politicians and explicit climate-change beliefs. Psychol Sci 24(11):2290–2296 </w:t>
       </w:r>
     </w:p>
     <w:p>
@@ -4876,14 +4665,7 @@
           <w:color w:val="333333"/>
           <w:sz w:val="22"/>
         </w:rPr>
-        <w:t xml:space="preserve">Engine  </w:t>
-      </w:r>
-      <w:r>
-        <w:rPr>
-          <w:color w:val="333333"/>
-          <w:sz w:val="22"/>
-        </w:rPr>
-        <w:t>Data</w:t>
+        <w:t>Engine  Data</w:t>
       </w:r>
       <w:proofErr w:type="gramEnd"/>
       <w:r>
@@ -5073,14 +4855,7 @@
           <w:color w:val="333333"/>
           <w:sz w:val="22"/>
         </w:rPr>
-        <w:t>M</w:t>
-      </w:r>
-      <w:r>
-        <w:rPr>
-          <w:color w:val="333333"/>
-          <w:sz w:val="22"/>
-        </w:rPr>
-        <w:t>ore Weird</w:t>
+        <w:t>More Weird</w:t>
       </w:r>
       <w:proofErr w:type="gramEnd"/>
       <w:r>

</xml_diff>